<commit_message>
lanjut bab 3 query
</commit_message>
<xml_diff>
--- a/UNIKOM_260_265_10. BAB III Pembahasan.docx
+++ b/UNIKOM_260_265_10. BAB III Pembahasan.docx
@@ -49562,20 +49562,2194 @@
     </w:p>
     <w:p>
       <w:pPr>
+        <w:ind w:left="567"/>
         <w:rPr>
           <w:sz w:val="24"/>
-          <w:lang w:val="id-ID"/>
         </w:rPr>
       </w:pPr>
     </w:p>
     <w:p>
       <w:pPr>
-        <w:rPr>
-          <w:lang w:val="id-ID"/>
+        <w:ind w:left="567"/>
+        <w:rPr>
+          <w:sz w:val="24"/>
         </w:rPr>
       </w:pPr>
       <w:bookmarkStart w:id="62" w:name="_GoBack"/>
       <w:bookmarkEnd w:id="62"/>
+      <w:proofErr w:type="gramStart"/>
+      <w:r>
+        <w:rPr>
+          <w:sz w:val="24"/>
+        </w:rPr>
+        <w:t>Query :</w:t>
+      </w:r>
+      <w:proofErr w:type="gramEnd"/>
+      <w:r>
+        <w:rPr>
+          <w:sz w:val="24"/>
+        </w:rPr>
+        <w:t xml:space="preserve"> Insert Kegiatan</w:t>
+      </w:r>
+    </w:p>
+    <w:p>
+      <w:pPr>
+        <w:shd w:val="clear" w:color="auto" w:fill="282C34"/>
+        <w:spacing w:line="285" w:lineRule="atLeast"/>
+        <w:rPr>
+          <w:rFonts w:ascii="Consolas" w:hAnsi="Consolas"/>
+          <w:color w:val="ABB2BF"/>
+          <w:sz w:val="21"/>
+          <w:szCs w:val="21"/>
+        </w:rPr>
+      </w:pPr>
+      <w:r>
+        <w:rPr>
+          <w:rFonts w:ascii="Consolas" w:hAnsi="Consolas"/>
+          <w:color w:val="D55FDE"/>
+          <w:sz w:val="21"/>
+          <w:szCs w:val="21"/>
+        </w:rPr>
+        <w:t>function</w:t>
+      </w:r>
+      <w:r>
+        <w:rPr>
+          <w:rFonts w:ascii="Consolas" w:hAnsi="Consolas"/>
+          <w:color w:val="ABB2BF"/>
+          <w:sz w:val="21"/>
+          <w:szCs w:val="21"/>
+        </w:rPr>
+        <w:t> </w:t>
+      </w:r>
+      <w:r>
+        <w:rPr>
+          <w:rFonts w:ascii="Consolas" w:hAnsi="Consolas"/>
+          <w:color w:val="61AFEF"/>
+          <w:sz w:val="21"/>
+          <w:szCs w:val="21"/>
+        </w:rPr>
+        <w:t>insertDataKegiatan</w:t>
+      </w:r>
+      <w:r>
+        <w:rPr>
+          <w:rFonts w:ascii="Consolas" w:hAnsi="Consolas"/>
+          <w:color w:val="ABB2BF"/>
+          <w:sz w:val="21"/>
+          <w:szCs w:val="21"/>
+        </w:rPr>
+        <w:t>(</w:t>
+      </w:r>
+      <w:r>
+        <w:rPr>
+          <w:rFonts w:ascii="Consolas" w:hAnsi="Consolas"/>
+          <w:color w:val="EF596F"/>
+          <w:sz w:val="21"/>
+          <w:szCs w:val="21"/>
+        </w:rPr>
+        <w:t>$</w:t>
+      </w:r>
+      <w:proofErr w:type="gramStart"/>
+      <w:r>
+        <w:rPr>
+          <w:rFonts w:ascii="Consolas" w:hAnsi="Consolas"/>
+          <w:color w:val="EF596F"/>
+          <w:sz w:val="21"/>
+          <w:szCs w:val="21"/>
+        </w:rPr>
+        <w:t>nama</w:t>
+      </w:r>
+      <w:r>
+        <w:rPr>
+          <w:rFonts w:ascii="Consolas" w:hAnsi="Consolas"/>
+          <w:color w:val="ABB2BF"/>
+          <w:sz w:val="21"/>
+          <w:szCs w:val="21"/>
+        </w:rPr>
+        <w:t>,</w:t>
+      </w:r>
+      <w:r>
+        <w:rPr>
+          <w:rFonts w:ascii="Consolas" w:hAnsi="Consolas"/>
+          <w:color w:val="EF596F"/>
+          <w:sz w:val="21"/>
+          <w:szCs w:val="21"/>
+        </w:rPr>
+        <w:t>$</w:t>
+      </w:r>
+      <w:proofErr w:type="gramEnd"/>
+      <w:r>
+        <w:rPr>
+          <w:rFonts w:ascii="Consolas" w:hAnsi="Consolas"/>
+          <w:color w:val="EF596F"/>
+          <w:sz w:val="21"/>
+          <w:szCs w:val="21"/>
+        </w:rPr>
+        <w:t>tempat</w:t>
+      </w:r>
+      <w:r>
+        <w:rPr>
+          <w:rFonts w:ascii="Consolas" w:hAnsi="Consolas"/>
+          <w:color w:val="ABB2BF"/>
+          <w:sz w:val="21"/>
+          <w:szCs w:val="21"/>
+        </w:rPr>
+        <w:t>,</w:t>
+      </w:r>
+      <w:r>
+        <w:rPr>
+          <w:rFonts w:ascii="Consolas" w:hAnsi="Consolas"/>
+          <w:color w:val="EF596F"/>
+          <w:sz w:val="21"/>
+          <w:szCs w:val="21"/>
+        </w:rPr>
+        <w:t>$asalsurat</w:t>
+      </w:r>
+      <w:r>
+        <w:rPr>
+          <w:rFonts w:ascii="Consolas" w:hAnsi="Consolas"/>
+          <w:color w:val="ABB2BF"/>
+          <w:sz w:val="21"/>
+          <w:szCs w:val="21"/>
+        </w:rPr>
+        <w:t>,</w:t>
+      </w:r>
+      <w:r>
+        <w:rPr>
+          <w:rFonts w:ascii="Consolas" w:hAnsi="Consolas"/>
+          <w:color w:val="EF596F"/>
+          <w:sz w:val="21"/>
+          <w:szCs w:val="21"/>
+        </w:rPr>
+        <w:t>$waktumulai</w:t>
+      </w:r>
+      <w:r>
+        <w:rPr>
+          <w:rFonts w:ascii="Consolas" w:hAnsi="Consolas"/>
+          <w:color w:val="ABB2BF"/>
+          <w:sz w:val="21"/>
+          <w:szCs w:val="21"/>
+        </w:rPr>
+        <w:t>,</w:t>
+      </w:r>
+      <w:r>
+        <w:rPr>
+          <w:rFonts w:ascii="Consolas" w:hAnsi="Consolas"/>
+          <w:color w:val="EF596F"/>
+          <w:sz w:val="21"/>
+          <w:szCs w:val="21"/>
+        </w:rPr>
+        <w:t>$waktuselesai</w:t>
+      </w:r>
+      <w:r>
+        <w:rPr>
+          <w:rFonts w:ascii="Consolas" w:hAnsi="Consolas"/>
+          <w:color w:val="ABB2BF"/>
+          <w:sz w:val="21"/>
+          <w:szCs w:val="21"/>
+        </w:rPr>
+        <w:t>,</w:t>
+      </w:r>
+      <w:r>
+        <w:rPr>
+          <w:rFonts w:ascii="Consolas" w:hAnsi="Consolas"/>
+          <w:color w:val="EF596F"/>
+          <w:sz w:val="21"/>
+          <w:szCs w:val="21"/>
+        </w:rPr>
+        <w:t>$date</w:t>
+      </w:r>
+      <w:r>
+        <w:rPr>
+          <w:rFonts w:ascii="Consolas" w:hAnsi="Consolas"/>
+          <w:color w:val="ABB2BF"/>
+          <w:sz w:val="21"/>
+          <w:szCs w:val="21"/>
+        </w:rPr>
+        <w:t>){</w:t>
+      </w:r>
+    </w:p>
+    <w:p>
+      <w:pPr>
+        <w:shd w:val="clear" w:color="auto" w:fill="282C34"/>
+        <w:spacing w:line="285" w:lineRule="atLeast"/>
+        <w:rPr>
+          <w:rFonts w:ascii="Consolas" w:hAnsi="Consolas"/>
+          <w:color w:val="ABB2BF"/>
+          <w:sz w:val="21"/>
+          <w:szCs w:val="21"/>
+        </w:rPr>
+      </w:pPr>
+      <w:r>
+        <w:rPr>
+          <w:rFonts w:ascii="Consolas" w:hAnsi="Consolas"/>
+          <w:color w:val="ABB2BF"/>
+          <w:sz w:val="21"/>
+          <w:szCs w:val="21"/>
+        </w:rPr>
+        <w:t>        </w:t>
+      </w:r>
+      <w:r>
+        <w:rPr>
+          <w:rFonts w:ascii="Consolas" w:hAnsi="Consolas"/>
+          <w:color w:val="EF596F"/>
+          <w:sz w:val="21"/>
+          <w:szCs w:val="21"/>
+        </w:rPr>
+        <w:t>$data</w:t>
+      </w:r>
+      <w:r>
+        <w:rPr>
+          <w:rFonts w:ascii="Consolas" w:hAnsi="Consolas"/>
+          <w:color w:val="ABB2BF"/>
+          <w:sz w:val="21"/>
+          <w:szCs w:val="21"/>
+        </w:rPr>
+        <w:t> </w:t>
+      </w:r>
+      <w:r>
+        <w:rPr>
+          <w:rFonts w:ascii="Consolas" w:hAnsi="Consolas"/>
+          <w:color w:val="2BBAC5"/>
+          <w:sz w:val="21"/>
+          <w:szCs w:val="21"/>
+        </w:rPr>
+        <w:t>=</w:t>
+      </w:r>
+      <w:r>
+        <w:rPr>
+          <w:rFonts w:ascii="Consolas" w:hAnsi="Consolas"/>
+          <w:color w:val="ABB2BF"/>
+          <w:sz w:val="21"/>
+          <w:szCs w:val="21"/>
+        </w:rPr>
+        <w:t> </w:t>
+      </w:r>
+      <w:proofErr w:type="gramStart"/>
+      <w:r>
+        <w:rPr>
+          <w:rFonts w:ascii="Consolas" w:hAnsi="Consolas"/>
+          <w:color w:val="2BBAC5"/>
+          <w:sz w:val="21"/>
+          <w:szCs w:val="21"/>
+        </w:rPr>
+        <w:t>array</w:t>
+      </w:r>
+      <w:r>
+        <w:rPr>
+          <w:rFonts w:ascii="Consolas" w:hAnsi="Consolas"/>
+          <w:color w:val="ABB2BF"/>
+          <w:sz w:val="21"/>
+          <w:szCs w:val="21"/>
+        </w:rPr>
+        <w:t>(</w:t>
+      </w:r>
+      <w:proofErr w:type="gramEnd"/>
+    </w:p>
+    <w:p>
+      <w:pPr>
+        <w:shd w:val="clear" w:color="auto" w:fill="282C34"/>
+        <w:spacing w:line="285" w:lineRule="atLeast"/>
+        <w:rPr>
+          <w:rFonts w:ascii="Consolas" w:hAnsi="Consolas"/>
+          <w:color w:val="ABB2BF"/>
+          <w:sz w:val="21"/>
+          <w:szCs w:val="21"/>
+        </w:rPr>
+      </w:pPr>
+      <w:r>
+        <w:rPr>
+          <w:rFonts w:ascii="Consolas" w:hAnsi="Consolas"/>
+          <w:color w:val="ABB2BF"/>
+          <w:sz w:val="21"/>
+          <w:szCs w:val="21"/>
+        </w:rPr>
+        <w:t>            </w:t>
+      </w:r>
+      <w:r>
+        <w:rPr>
+          <w:rFonts w:ascii="Consolas" w:hAnsi="Consolas"/>
+          <w:color w:val="89CA78"/>
+          <w:sz w:val="21"/>
+          <w:szCs w:val="21"/>
+        </w:rPr>
+        <w:t>'nama'</w:t>
+      </w:r>
+      <w:r>
+        <w:rPr>
+          <w:rFonts w:ascii="Consolas" w:hAnsi="Consolas"/>
+          <w:color w:val="ABB2BF"/>
+          <w:sz w:val="21"/>
+          <w:szCs w:val="21"/>
+        </w:rPr>
+        <w:t> =&gt; </w:t>
+      </w:r>
+      <w:r>
+        <w:rPr>
+          <w:rFonts w:ascii="Consolas" w:hAnsi="Consolas"/>
+          <w:color w:val="EF596F"/>
+          <w:sz w:val="21"/>
+          <w:szCs w:val="21"/>
+        </w:rPr>
+        <w:t>$nama</w:t>
+      </w:r>
+      <w:r>
+        <w:rPr>
+          <w:rFonts w:ascii="Consolas" w:hAnsi="Consolas"/>
+          <w:color w:val="ABB2BF"/>
+          <w:sz w:val="21"/>
+          <w:szCs w:val="21"/>
+        </w:rPr>
+        <w:t>,</w:t>
+      </w:r>
+    </w:p>
+    <w:p>
+      <w:pPr>
+        <w:shd w:val="clear" w:color="auto" w:fill="282C34"/>
+        <w:spacing w:line="285" w:lineRule="atLeast"/>
+        <w:rPr>
+          <w:rFonts w:ascii="Consolas" w:hAnsi="Consolas"/>
+          <w:color w:val="ABB2BF"/>
+          <w:sz w:val="21"/>
+          <w:szCs w:val="21"/>
+        </w:rPr>
+      </w:pPr>
+      <w:r>
+        <w:rPr>
+          <w:rFonts w:ascii="Consolas" w:hAnsi="Consolas"/>
+          <w:color w:val="ABB2BF"/>
+          <w:sz w:val="21"/>
+          <w:szCs w:val="21"/>
+        </w:rPr>
+        <w:t>            </w:t>
+      </w:r>
+      <w:r>
+        <w:rPr>
+          <w:rFonts w:ascii="Consolas" w:hAnsi="Consolas"/>
+          <w:color w:val="89CA78"/>
+          <w:sz w:val="21"/>
+          <w:szCs w:val="21"/>
+        </w:rPr>
+        <w:t>'tempat'</w:t>
+      </w:r>
+      <w:r>
+        <w:rPr>
+          <w:rFonts w:ascii="Consolas" w:hAnsi="Consolas"/>
+          <w:color w:val="ABB2BF"/>
+          <w:sz w:val="21"/>
+          <w:szCs w:val="21"/>
+        </w:rPr>
+        <w:t> =&gt; </w:t>
+      </w:r>
+      <w:r>
+        <w:rPr>
+          <w:rFonts w:ascii="Consolas" w:hAnsi="Consolas"/>
+          <w:color w:val="EF596F"/>
+          <w:sz w:val="21"/>
+          <w:szCs w:val="21"/>
+        </w:rPr>
+        <w:t>$tempat</w:t>
+      </w:r>
+      <w:r>
+        <w:rPr>
+          <w:rFonts w:ascii="Consolas" w:hAnsi="Consolas"/>
+          <w:color w:val="ABB2BF"/>
+          <w:sz w:val="21"/>
+          <w:szCs w:val="21"/>
+        </w:rPr>
+        <w:t>,</w:t>
+      </w:r>
+    </w:p>
+    <w:p>
+      <w:pPr>
+        <w:shd w:val="clear" w:color="auto" w:fill="282C34"/>
+        <w:spacing w:line="285" w:lineRule="atLeast"/>
+        <w:rPr>
+          <w:rFonts w:ascii="Consolas" w:hAnsi="Consolas"/>
+          <w:color w:val="ABB2BF"/>
+          <w:sz w:val="21"/>
+          <w:szCs w:val="21"/>
+        </w:rPr>
+      </w:pPr>
+      <w:r>
+        <w:rPr>
+          <w:rFonts w:ascii="Consolas" w:hAnsi="Consolas"/>
+          <w:color w:val="ABB2BF"/>
+          <w:sz w:val="21"/>
+          <w:szCs w:val="21"/>
+        </w:rPr>
+        <w:t>            </w:t>
+      </w:r>
+      <w:r>
+        <w:rPr>
+          <w:rFonts w:ascii="Consolas" w:hAnsi="Consolas"/>
+          <w:color w:val="89CA78"/>
+          <w:sz w:val="21"/>
+          <w:szCs w:val="21"/>
+        </w:rPr>
+        <w:t>'asalsurat'</w:t>
+      </w:r>
+      <w:r>
+        <w:rPr>
+          <w:rFonts w:ascii="Consolas" w:hAnsi="Consolas"/>
+          <w:color w:val="ABB2BF"/>
+          <w:sz w:val="21"/>
+          <w:szCs w:val="21"/>
+        </w:rPr>
+        <w:t> =&gt; </w:t>
+      </w:r>
+      <w:r>
+        <w:rPr>
+          <w:rFonts w:ascii="Consolas" w:hAnsi="Consolas"/>
+          <w:color w:val="EF596F"/>
+          <w:sz w:val="21"/>
+          <w:szCs w:val="21"/>
+        </w:rPr>
+        <w:t>$asalsurat</w:t>
+      </w:r>
+      <w:r>
+        <w:rPr>
+          <w:rFonts w:ascii="Consolas" w:hAnsi="Consolas"/>
+          <w:color w:val="ABB2BF"/>
+          <w:sz w:val="21"/>
+          <w:szCs w:val="21"/>
+        </w:rPr>
+        <w:t>,</w:t>
+      </w:r>
+    </w:p>
+    <w:p>
+      <w:pPr>
+        <w:shd w:val="clear" w:color="auto" w:fill="282C34"/>
+        <w:spacing w:line="285" w:lineRule="atLeast"/>
+        <w:rPr>
+          <w:rFonts w:ascii="Consolas" w:hAnsi="Consolas"/>
+          <w:color w:val="ABB2BF"/>
+          <w:sz w:val="21"/>
+          <w:szCs w:val="21"/>
+        </w:rPr>
+      </w:pPr>
+      <w:r>
+        <w:rPr>
+          <w:rFonts w:ascii="Consolas" w:hAnsi="Consolas"/>
+          <w:color w:val="ABB2BF"/>
+          <w:sz w:val="21"/>
+          <w:szCs w:val="21"/>
+        </w:rPr>
+        <w:t>            </w:t>
+      </w:r>
+      <w:r>
+        <w:rPr>
+          <w:rFonts w:ascii="Consolas" w:hAnsi="Consolas"/>
+          <w:color w:val="89CA78"/>
+          <w:sz w:val="21"/>
+          <w:szCs w:val="21"/>
+        </w:rPr>
+        <w:t>'waktu_mulai'</w:t>
+      </w:r>
+      <w:r>
+        <w:rPr>
+          <w:rFonts w:ascii="Consolas" w:hAnsi="Consolas"/>
+          <w:color w:val="ABB2BF"/>
+          <w:sz w:val="21"/>
+          <w:szCs w:val="21"/>
+        </w:rPr>
+        <w:t> =&gt; </w:t>
+      </w:r>
+      <w:r>
+        <w:rPr>
+          <w:rFonts w:ascii="Consolas" w:hAnsi="Consolas"/>
+          <w:color w:val="EF596F"/>
+          <w:sz w:val="21"/>
+          <w:szCs w:val="21"/>
+        </w:rPr>
+        <w:t>$waktumulai</w:t>
+      </w:r>
+      <w:r>
+        <w:rPr>
+          <w:rFonts w:ascii="Consolas" w:hAnsi="Consolas"/>
+          <w:color w:val="ABB2BF"/>
+          <w:sz w:val="21"/>
+          <w:szCs w:val="21"/>
+        </w:rPr>
+        <w:t>,</w:t>
+      </w:r>
+    </w:p>
+    <w:p>
+      <w:pPr>
+        <w:shd w:val="clear" w:color="auto" w:fill="282C34"/>
+        <w:spacing w:line="285" w:lineRule="atLeast"/>
+        <w:rPr>
+          <w:rFonts w:ascii="Consolas" w:hAnsi="Consolas"/>
+          <w:color w:val="ABB2BF"/>
+          <w:sz w:val="21"/>
+          <w:szCs w:val="21"/>
+        </w:rPr>
+      </w:pPr>
+      <w:r>
+        <w:rPr>
+          <w:rFonts w:ascii="Consolas" w:hAnsi="Consolas"/>
+          <w:color w:val="ABB2BF"/>
+          <w:sz w:val="21"/>
+          <w:szCs w:val="21"/>
+        </w:rPr>
+        <w:t>            </w:t>
+      </w:r>
+      <w:r>
+        <w:rPr>
+          <w:rFonts w:ascii="Consolas" w:hAnsi="Consolas"/>
+          <w:color w:val="89CA78"/>
+          <w:sz w:val="21"/>
+          <w:szCs w:val="21"/>
+        </w:rPr>
+        <w:t>'waktu_selesai'</w:t>
+      </w:r>
+      <w:r>
+        <w:rPr>
+          <w:rFonts w:ascii="Consolas" w:hAnsi="Consolas"/>
+          <w:color w:val="ABB2BF"/>
+          <w:sz w:val="21"/>
+          <w:szCs w:val="21"/>
+        </w:rPr>
+        <w:t> =&gt; </w:t>
+      </w:r>
+      <w:r>
+        <w:rPr>
+          <w:rFonts w:ascii="Consolas" w:hAnsi="Consolas"/>
+          <w:color w:val="EF596F"/>
+          <w:sz w:val="21"/>
+          <w:szCs w:val="21"/>
+        </w:rPr>
+        <w:t>$waktuselesai</w:t>
+      </w:r>
+      <w:r>
+        <w:rPr>
+          <w:rFonts w:ascii="Consolas" w:hAnsi="Consolas"/>
+          <w:color w:val="ABB2BF"/>
+          <w:sz w:val="21"/>
+          <w:szCs w:val="21"/>
+        </w:rPr>
+        <w:t>,</w:t>
+      </w:r>
+    </w:p>
+    <w:p>
+      <w:pPr>
+        <w:shd w:val="clear" w:color="auto" w:fill="282C34"/>
+        <w:spacing w:line="285" w:lineRule="atLeast"/>
+        <w:rPr>
+          <w:rFonts w:ascii="Consolas" w:hAnsi="Consolas"/>
+          <w:color w:val="ABB2BF"/>
+          <w:sz w:val="21"/>
+          <w:szCs w:val="21"/>
+        </w:rPr>
+      </w:pPr>
+      <w:r>
+        <w:rPr>
+          <w:rFonts w:ascii="Consolas" w:hAnsi="Consolas"/>
+          <w:color w:val="ABB2BF"/>
+          <w:sz w:val="21"/>
+          <w:szCs w:val="21"/>
+        </w:rPr>
+        <w:t>            </w:t>
+      </w:r>
+      <w:r>
+        <w:rPr>
+          <w:rFonts w:ascii="Consolas" w:hAnsi="Consolas"/>
+          <w:color w:val="89CA78"/>
+          <w:sz w:val="21"/>
+          <w:szCs w:val="21"/>
+        </w:rPr>
+        <w:t>'tanggal'</w:t>
+      </w:r>
+      <w:r>
+        <w:rPr>
+          <w:rFonts w:ascii="Consolas" w:hAnsi="Consolas"/>
+          <w:color w:val="ABB2BF"/>
+          <w:sz w:val="21"/>
+          <w:szCs w:val="21"/>
+        </w:rPr>
+        <w:t> =&gt; </w:t>
+      </w:r>
+      <w:r>
+        <w:rPr>
+          <w:rFonts w:ascii="Consolas" w:hAnsi="Consolas"/>
+          <w:color w:val="EF596F"/>
+          <w:sz w:val="21"/>
+          <w:szCs w:val="21"/>
+        </w:rPr>
+        <w:t>$date</w:t>
+      </w:r>
+      <w:r>
+        <w:rPr>
+          <w:rFonts w:ascii="Consolas" w:hAnsi="Consolas"/>
+          <w:color w:val="ABB2BF"/>
+          <w:sz w:val="21"/>
+          <w:szCs w:val="21"/>
+        </w:rPr>
+        <w:t>,</w:t>
+      </w:r>
+    </w:p>
+    <w:p>
+      <w:pPr>
+        <w:shd w:val="clear" w:color="auto" w:fill="282C34"/>
+        <w:spacing w:line="285" w:lineRule="atLeast"/>
+        <w:rPr>
+          <w:rFonts w:ascii="Consolas" w:hAnsi="Consolas"/>
+          <w:color w:val="ABB2BF"/>
+          <w:sz w:val="21"/>
+          <w:szCs w:val="21"/>
+        </w:rPr>
+      </w:pPr>
+      <w:r>
+        <w:rPr>
+          <w:rFonts w:ascii="Consolas" w:hAnsi="Consolas"/>
+          <w:color w:val="ABB2BF"/>
+          <w:sz w:val="21"/>
+          <w:szCs w:val="21"/>
+        </w:rPr>
+        <w:t>        );</w:t>
+      </w:r>
+    </w:p>
+    <w:p>
+      <w:pPr>
+        <w:shd w:val="clear" w:color="auto" w:fill="282C34"/>
+        <w:spacing w:line="285" w:lineRule="atLeast"/>
+        <w:rPr>
+          <w:rFonts w:ascii="Consolas" w:hAnsi="Consolas"/>
+          <w:color w:val="ABB2BF"/>
+          <w:sz w:val="21"/>
+          <w:szCs w:val="21"/>
+        </w:rPr>
+      </w:pPr>
+      <w:r>
+        <w:rPr>
+          <w:rFonts w:ascii="Consolas" w:hAnsi="Consolas"/>
+          <w:color w:val="ABB2BF"/>
+          <w:sz w:val="21"/>
+          <w:szCs w:val="21"/>
+        </w:rPr>
+        <w:t>        </w:t>
+      </w:r>
+      <w:r>
+        <w:rPr>
+          <w:rFonts w:ascii="Consolas" w:hAnsi="Consolas"/>
+          <w:color w:val="E5C07B"/>
+          <w:sz w:val="21"/>
+          <w:szCs w:val="21"/>
+        </w:rPr>
+        <w:t>$this</w:t>
+      </w:r>
+      <w:r>
+        <w:rPr>
+          <w:rFonts w:ascii="Consolas" w:hAnsi="Consolas"/>
+          <w:color w:val="ABB2BF"/>
+          <w:sz w:val="21"/>
+          <w:szCs w:val="21"/>
+        </w:rPr>
+        <w:t>-&gt;</w:t>
+      </w:r>
+      <w:r>
+        <w:rPr>
+          <w:rFonts w:ascii="Consolas" w:hAnsi="Consolas"/>
+          <w:color w:val="EF596F"/>
+          <w:sz w:val="21"/>
+          <w:szCs w:val="21"/>
+        </w:rPr>
+        <w:t>db</w:t>
+      </w:r>
+      <w:r>
+        <w:rPr>
+          <w:rFonts w:ascii="Consolas" w:hAnsi="Consolas"/>
+          <w:color w:val="ABB2BF"/>
+          <w:sz w:val="21"/>
+          <w:szCs w:val="21"/>
+        </w:rPr>
+        <w:t>-&gt;</w:t>
+      </w:r>
+      <w:r>
+        <w:rPr>
+          <w:rFonts w:ascii="Consolas" w:hAnsi="Consolas"/>
+          <w:color w:val="61AFEF"/>
+          <w:sz w:val="21"/>
+          <w:szCs w:val="21"/>
+        </w:rPr>
+        <w:t>insert</w:t>
+      </w:r>
+      <w:r>
+        <w:rPr>
+          <w:rFonts w:ascii="Consolas" w:hAnsi="Consolas"/>
+          <w:color w:val="ABB2BF"/>
+          <w:sz w:val="21"/>
+          <w:szCs w:val="21"/>
+        </w:rPr>
+        <w:t>(</w:t>
+      </w:r>
+      <w:r>
+        <w:rPr>
+          <w:rFonts w:ascii="Consolas" w:hAnsi="Consolas"/>
+          <w:color w:val="89CA78"/>
+          <w:sz w:val="21"/>
+          <w:szCs w:val="21"/>
+        </w:rPr>
+        <w:t>'t_kegiatan</w:t>
+      </w:r>
+      <w:proofErr w:type="gramStart"/>
+      <w:r>
+        <w:rPr>
+          <w:rFonts w:ascii="Consolas" w:hAnsi="Consolas"/>
+          <w:color w:val="89CA78"/>
+          <w:sz w:val="21"/>
+          <w:szCs w:val="21"/>
+        </w:rPr>
+        <w:t>'</w:t>
+      </w:r>
+      <w:r>
+        <w:rPr>
+          <w:rFonts w:ascii="Consolas" w:hAnsi="Consolas"/>
+          <w:color w:val="ABB2BF"/>
+          <w:sz w:val="21"/>
+          <w:szCs w:val="21"/>
+        </w:rPr>
+        <w:t>,</w:t>
+      </w:r>
+      <w:r>
+        <w:rPr>
+          <w:rFonts w:ascii="Consolas" w:hAnsi="Consolas"/>
+          <w:color w:val="EF596F"/>
+          <w:sz w:val="21"/>
+          <w:szCs w:val="21"/>
+        </w:rPr>
+        <w:t>$</w:t>
+      </w:r>
+      <w:proofErr w:type="gramEnd"/>
+      <w:r>
+        <w:rPr>
+          <w:rFonts w:ascii="Consolas" w:hAnsi="Consolas"/>
+          <w:color w:val="EF596F"/>
+          <w:sz w:val="21"/>
+          <w:szCs w:val="21"/>
+        </w:rPr>
+        <w:t>data</w:t>
+      </w:r>
+      <w:r>
+        <w:rPr>
+          <w:rFonts w:ascii="Consolas" w:hAnsi="Consolas"/>
+          <w:color w:val="ABB2BF"/>
+          <w:sz w:val="21"/>
+          <w:szCs w:val="21"/>
+        </w:rPr>
+        <w:t>);</w:t>
+      </w:r>
+    </w:p>
+    <w:p>
+      <w:pPr>
+        <w:shd w:val="clear" w:color="auto" w:fill="282C34"/>
+        <w:spacing w:line="285" w:lineRule="atLeast"/>
+        <w:rPr>
+          <w:rFonts w:ascii="Consolas" w:hAnsi="Consolas"/>
+          <w:color w:val="ABB2BF"/>
+          <w:sz w:val="21"/>
+          <w:szCs w:val="21"/>
+        </w:rPr>
+      </w:pPr>
+      <w:r>
+        <w:rPr>
+          <w:rFonts w:ascii="Consolas" w:hAnsi="Consolas"/>
+          <w:color w:val="ABB2BF"/>
+          <w:sz w:val="21"/>
+          <w:szCs w:val="21"/>
+        </w:rPr>
+        <w:t>    }</w:t>
+      </w:r>
+    </w:p>
+    <w:p>
+      <w:pPr>
+        <w:ind w:left="567"/>
+        <w:rPr>
+          <w:sz w:val="24"/>
+        </w:rPr>
+      </w:pPr>
+    </w:p>
+    <w:p>
+      <w:pPr>
+        <w:ind w:left="567"/>
+        <w:rPr>
+          <w:sz w:val="24"/>
+        </w:rPr>
+      </w:pPr>
+      <w:proofErr w:type="gramStart"/>
+      <w:r>
+        <w:rPr>
+          <w:sz w:val="24"/>
+        </w:rPr>
+        <w:t>Query :</w:t>
+      </w:r>
+      <w:proofErr w:type="gramEnd"/>
+      <w:r>
+        <w:rPr>
+          <w:sz w:val="24"/>
+        </w:rPr>
+        <w:t xml:space="preserve"> Ubah Kegiatan</w:t>
+      </w:r>
+    </w:p>
+    <w:p>
+      <w:pPr>
+        <w:shd w:val="clear" w:color="auto" w:fill="282C34"/>
+        <w:spacing w:line="285" w:lineRule="atLeast"/>
+        <w:rPr>
+          <w:rFonts w:ascii="Consolas" w:hAnsi="Consolas"/>
+          <w:color w:val="ABB2BF"/>
+          <w:sz w:val="21"/>
+          <w:szCs w:val="21"/>
+        </w:rPr>
+      </w:pPr>
+      <w:r>
+        <w:rPr>
+          <w:rFonts w:ascii="Consolas" w:hAnsi="Consolas"/>
+          <w:color w:val="D55FDE"/>
+          <w:sz w:val="21"/>
+          <w:szCs w:val="21"/>
+        </w:rPr>
+        <w:t>function</w:t>
+      </w:r>
+      <w:r>
+        <w:rPr>
+          <w:rFonts w:ascii="Consolas" w:hAnsi="Consolas"/>
+          <w:color w:val="ABB2BF"/>
+          <w:sz w:val="21"/>
+          <w:szCs w:val="21"/>
+        </w:rPr>
+        <w:t> </w:t>
+      </w:r>
+      <w:r>
+        <w:rPr>
+          <w:rFonts w:ascii="Consolas" w:hAnsi="Consolas"/>
+          <w:color w:val="61AFEF"/>
+          <w:sz w:val="21"/>
+          <w:szCs w:val="21"/>
+        </w:rPr>
+        <w:t>editDataKegitan</w:t>
+      </w:r>
+      <w:r>
+        <w:rPr>
+          <w:rFonts w:ascii="Consolas" w:hAnsi="Consolas"/>
+          <w:color w:val="ABB2BF"/>
+          <w:sz w:val="21"/>
+          <w:szCs w:val="21"/>
+        </w:rPr>
+        <w:t>(</w:t>
+      </w:r>
+      <w:r>
+        <w:rPr>
+          <w:rFonts w:ascii="Consolas" w:hAnsi="Consolas"/>
+          <w:color w:val="EF596F"/>
+          <w:sz w:val="21"/>
+          <w:szCs w:val="21"/>
+        </w:rPr>
+        <w:t>$</w:t>
+      </w:r>
+      <w:proofErr w:type="gramStart"/>
+      <w:r>
+        <w:rPr>
+          <w:rFonts w:ascii="Consolas" w:hAnsi="Consolas"/>
+          <w:color w:val="EF596F"/>
+          <w:sz w:val="21"/>
+          <w:szCs w:val="21"/>
+        </w:rPr>
+        <w:t>id</w:t>
+      </w:r>
+      <w:r>
+        <w:rPr>
+          <w:rFonts w:ascii="Consolas" w:hAnsi="Consolas"/>
+          <w:color w:val="ABB2BF"/>
+          <w:sz w:val="21"/>
+          <w:szCs w:val="21"/>
+        </w:rPr>
+        <w:t>,</w:t>
+      </w:r>
+      <w:r>
+        <w:rPr>
+          <w:rFonts w:ascii="Consolas" w:hAnsi="Consolas"/>
+          <w:color w:val="EF596F"/>
+          <w:sz w:val="21"/>
+          <w:szCs w:val="21"/>
+        </w:rPr>
+        <w:t>$</w:t>
+      </w:r>
+      <w:proofErr w:type="gramEnd"/>
+      <w:r>
+        <w:rPr>
+          <w:rFonts w:ascii="Consolas" w:hAnsi="Consolas"/>
+          <w:color w:val="EF596F"/>
+          <w:sz w:val="21"/>
+          <w:szCs w:val="21"/>
+        </w:rPr>
+        <w:t>nama</w:t>
+      </w:r>
+      <w:r>
+        <w:rPr>
+          <w:rFonts w:ascii="Consolas" w:hAnsi="Consolas"/>
+          <w:color w:val="ABB2BF"/>
+          <w:sz w:val="21"/>
+          <w:szCs w:val="21"/>
+        </w:rPr>
+        <w:t>,</w:t>
+      </w:r>
+      <w:r>
+        <w:rPr>
+          <w:rFonts w:ascii="Consolas" w:hAnsi="Consolas"/>
+          <w:color w:val="EF596F"/>
+          <w:sz w:val="21"/>
+          <w:szCs w:val="21"/>
+        </w:rPr>
+        <w:t>$tempat</w:t>
+      </w:r>
+      <w:r>
+        <w:rPr>
+          <w:rFonts w:ascii="Consolas" w:hAnsi="Consolas"/>
+          <w:color w:val="ABB2BF"/>
+          <w:sz w:val="21"/>
+          <w:szCs w:val="21"/>
+        </w:rPr>
+        <w:t>,</w:t>
+      </w:r>
+      <w:r>
+        <w:rPr>
+          <w:rFonts w:ascii="Consolas" w:hAnsi="Consolas"/>
+          <w:color w:val="EF596F"/>
+          <w:sz w:val="21"/>
+          <w:szCs w:val="21"/>
+        </w:rPr>
+        <w:t>$asalsurat</w:t>
+      </w:r>
+      <w:r>
+        <w:rPr>
+          <w:rFonts w:ascii="Consolas" w:hAnsi="Consolas"/>
+          <w:color w:val="ABB2BF"/>
+          <w:sz w:val="21"/>
+          <w:szCs w:val="21"/>
+        </w:rPr>
+        <w:t>,</w:t>
+      </w:r>
+      <w:r>
+        <w:rPr>
+          <w:rFonts w:ascii="Consolas" w:hAnsi="Consolas"/>
+          <w:color w:val="EF596F"/>
+          <w:sz w:val="21"/>
+          <w:szCs w:val="21"/>
+        </w:rPr>
+        <w:t>$waktumulai</w:t>
+      </w:r>
+      <w:r>
+        <w:rPr>
+          <w:rFonts w:ascii="Consolas" w:hAnsi="Consolas"/>
+          <w:color w:val="ABB2BF"/>
+          <w:sz w:val="21"/>
+          <w:szCs w:val="21"/>
+        </w:rPr>
+        <w:t>,</w:t>
+      </w:r>
+      <w:r>
+        <w:rPr>
+          <w:rFonts w:ascii="Consolas" w:hAnsi="Consolas"/>
+          <w:color w:val="EF596F"/>
+          <w:sz w:val="21"/>
+          <w:szCs w:val="21"/>
+        </w:rPr>
+        <w:t>$waktuselesai</w:t>
+      </w:r>
+      <w:r>
+        <w:rPr>
+          <w:rFonts w:ascii="Consolas" w:hAnsi="Consolas"/>
+          <w:color w:val="ABB2BF"/>
+          <w:sz w:val="21"/>
+          <w:szCs w:val="21"/>
+        </w:rPr>
+        <w:t>,</w:t>
+      </w:r>
+      <w:r>
+        <w:rPr>
+          <w:rFonts w:ascii="Consolas" w:hAnsi="Consolas"/>
+          <w:color w:val="EF596F"/>
+          <w:sz w:val="21"/>
+          <w:szCs w:val="21"/>
+        </w:rPr>
+        <w:t>$date</w:t>
+      </w:r>
+      <w:r>
+        <w:rPr>
+          <w:rFonts w:ascii="Consolas" w:hAnsi="Consolas"/>
+          <w:color w:val="ABB2BF"/>
+          <w:sz w:val="21"/>
+          <w:szCs w:val="21"/>
+        </w:rPr>
+        <w:t>){</w:t>
+      </w:r>
+    </w:p>
+    <w:p>
+      <w:pPr>
+        <w:shd w:val="clear" w:color="auto" w:fill="282C34"/>
+        <w:spacing w:line="285" w:lineRule="atLeast"/>
+        <w:rPr>
+          <w:rFonts w:ascii="Consolas" w:hAnsi="Consolas"/>
+          <w:color w:val="ABB2BF"/>
+          <w:sz w:val="21"/>
+          <w:szCs w:val="21"/>
+        </w:rPr>
+      </w:pPr>
+      <w:r>
+        <w:rPr>
+          <w:rFonts w:ascii="Consolas" w:hAnsi="Consolas"/>
+          <w:color w:val="ABB2BF"/>
+          <w:sz w:val="21"/>
+          <w:szCs w:val="21"/>
+        </w:rPr>
+        <w:t>        </w:t>
+      </w:r>
+      <w:r>
+        <w:rPr>
+          <w:rFonts w:ascii="Consolas" w:hAnsi="Consolas"/>
+          <w:color w:val="EF596F"/>
+          <w:sz w:val="21"/>
+          <w:szCs w:val="21"/>
+        </w:rPr>
+        <w:t>$data</w:t>
+      </w:r>
+      <w:r>
+        <w:rPr>
+          <w:rFonts w:ascii="Consolas" w:hAnsi="Consolas"/>
+          <w:color w:val="ABB2BF"/>
+          <w:sz w:val="21"/>
+          <w:szCs w:val="21"/>
+        </w:rPr>
+        <w:t> </w:t>
+      </w:r>
+      <w:r>
+        <w:rPr>
+          <w:rFonts w:ascii="Consolas" w:hAnsi="Consolas"/>
+          <w:color w:val="2BBAC5"/>
+          <w:sz w:val="21"/>
+          <w:szCs w:val="21"/>
+        </w:rPr>
+        <w:t>=</w:t>
+      </w:r>
+      <w:r>
+        <w:rPr>
+          <w:rFonts w:ascii="Consolas" w:hAnsi="Consolas"/>
+          <w:color w:val="ABB2BF"/>
+          <w:sz w:val="21"/>
+          <w:szCs w:val="21"/>
+        </w:rPr>
+        <w:t> </w:t>
+      </w:r>
+      <w:proofErr w:type="gramStart"/>
+      <w:r>
+        <w:rPr>
+          <w:rFonts w:ascii="Consolas" w:hAnsi="Consolas"/>
+          <w:color w:val="2BBAC5"/>
+          <w:sz w:val="21"/>
+          <w:szCs w:val="21"/>
+        </w:rPr>
+        <w:t>array</w:t>
+      </w:r>
+      <w:r>
+        <w:rPr>
+          <w:rFonts w:ascii="Consolas" w:hAnsi="Consolas"/>
+          <w:color w:val="ABB2BF"/>
+          <w:sz w:val="21"/>
+          <w:szCs w:val="21"/>
+        </w:rPr>
+        <w:t>(</w:t>
+      </w:r>
+      <w:proofErr w:type="gramEnd"/>
+    </w:p>
+    <w:p>
+      <w:pPr>
+        <w:shd w:val="clear" w:color="auto" w:fill="282C34"/>
+        <w:spacing w:line="285" w:lineRule="atLeast"/>
+        <w:rPr>
+          <w:rFonts w:ascii="Consolas" w:hAnsi="Consolas"/>
+          <w:color w:val="ABB2BF"/>
+          <w:sz w:val="21"/>
+          <w:szCs w:val="21"/>
+        </w:rPr>
+      </w:pPr>
+      <w:r>
+        <w:rPr>
+          <w:rFonts w:ascii="Consolas" w:hAnsi="Consolas"/>
+          <w:color w:val="ABB2BF"/>
+          <w:sz w:val="21"/>
+          <w:szCs w:val="21"/>
+        </w:rPr>
+        <w:t>            </w:t>
+      </w:r>
+      <w:r>
+        <w:rPr>
+          <w:rFonts w:ascii="Consolas" w:hAnsi="Consolas"/>
+          <w:color w:val="89CA78"/>
+          <w:sz w:val="21"/>
+          <w:szCs w:val="21"/>
+        </w:rPr>
+        <w:t>'nama'</w:t>
+      </w:r>
+      <w:r>
+        <w:rPr>
+          <w:rFonts w:ascii="Consolas" w:hAnsi="Consolas"/>
+          <w:color w:val="ABB2BF"/>
+          <w:sz w:val="21"/>
+          <w:szCs w:val="21"/>
+        </w:rPr>
+        <w:t> =&gt; </w:t>
+      </w:r>
+      <w:r>
+        <w:rPr>
+          <w:rFonts w:ascii="Consolas" w:hAnsi="Consolas"/>
+          <w:color w:val="EF596F"/>
+          <w:sz w:val="21"/>
+          <w:szCs w:val="21"/>
+        </w:rPr>
+        <w:t>$nama</w:t>
+      </w:r>
+      <w:r>
+        <w:rPr>
+          <w:rFonts w:ascii="Consolas" w:hAnsi="Consolas"/>
+          <w:color w:val="ABB2BF"/>
+          <w:sz w:val="21"/>
+          <w:szCs w:val="21"/>
+        </w:rPr>
+        <w:t>,</w:t>
+      </w:r>
+    </w:p>
+    <w:p>
+      <w:pPr>
+        <w:shd w:val="clear" w:color="auto" w:fill="282C34"/>
+        <w:spacing w:line="285" w:lineRule="atLeast"/>
+        <w:rPr>
+          <w:rFonts w:ascii="Consolas" w:hAnsi="Consolas"/>
+          <w:color w:val="ABB2BF"/>
+          <w:sz w:val="21"/>
+          <w:szCs w:val="21"/>
+        </w:rPr>
+      </w:pPr>
+      <w:r>
+        <w:rPr>
+          <w:rFonts w:ascii="Consolas" w:hAnsi="Consolas"/>
+          <w:color w:val="ABB2BF"/>
+          <w:sz w:val="21"/>
+          <w:szCs w:val="21"/>
+        </w:rPr>
+        <w:t>            </w:t>
+      </w:r>
+      <w:r>
+        <w:rPr>
+          <w:rFonts w:ascii="Consolas" w:hAnsi="Consolas"/>
+          <w:color w:val="89CA78"/>
+          <w:sz w:val="21"/>
+          <w:szCs w:val="21"/>
+        </w:rPr>
+        <w:t>'tempat'</w:t>
+      </w:r>
+      <w:r>
+        <w:rPr>
+          <w:rFonts w:ascii="Consolas" w:hAnsi="Consolas"/>
+          <w:color w:val="ABB2BF"/>
+          <w:sz w:val="21"/>
+          <w:szCs w:val="21"/>
+        </w:rPr>
+        <w:t> =&gt; </w:t>
+      </w:r>
+      <w:r>
+        <w:rPr>
+          <w:rFonts w:ascii="Consolas" w:hAnsi="Consolas"/>
+          <w:color w:val="EF596F"/>
+          <w:sz w:val="21"/>
+          <w:szCs w:val="21"/>
+        </w:rPr>
+        <w:t>$tempat</w:t>
+      </w:r>
+      <w:r>
+        <w:rPr>
+          <w:rFonts w:ascii="Consolas" w:hAnsi="Consolas"/>
+          <w:color w:val="ABB2BF"/>
+          <w:sz w:val="21"/>
+          <w:szCs w:val="21"/>
+        </w:rPr>
+        <w:t>,</w:t>
+      </w:r>
+    </w:p>
+    <w:p>
+      <w:pPr>
+        <w:shd w:val="clear" w:color="auto" w:fill="282C34"/>
+        <w:spacing w:line="285" w:lineRule="atLeast"/>
+        <w:rPr>
+          <w:rFonts w:ascii="Consolas" w:hAnsi="Consolas"/>
+          <w:color w:val="ABB2BF"/>
+          <w:sz w:val="21"/>
+          <w:szCs w:val="21"/>
+        </w:rPr>
+      </w:pPr>
+      <w:r>
+        <w:rPr>
+          <w:rFonts w:ascii="Consolas" w:hAnsi="Consolas"/>
+          <w:color w:val="ABB2BF"/>
+          <w:sz w:val="21"/>
+          <w:szCs w:val="21"/>
+        </w:rPr>
+        <w:t>            </w:t>
+      </w:r>
+      <w:r>
+        <w:rPr>
+          <w:rFonts w:ascii="Consolas" w:hAnsi="Consolas"/>
+          <w:color w:val="89CA78"/>
+          <w:sz w:val="21"/>
+          <w:szCs w:val="21"/>
+        </w:rPr>
+        <w:t>'asalsurat'</w:t>
+      </w:r>
+      <w:r>
+        <w:rPr>
+          <w:rFonts w:ascii="Consolas" w:hAnsi="Consolas"/>
+          <w:color w:val="ABB2BF"/>
+          <w:sz w:val="21"/>
+          <w:szCs w:val="21"/>
+        </w:rPr>
+        <w:t> =&gt; </w:t>
+      </w:r>
+      <w:r>
+        <w:rPr>
+          <w:rFonts w:ascii="Consolas" w:hAnsi="Consolas"/>
+          <w:color w:val="EF596F"/>
+          <w:sz w:val="21"/>
+          <w:szCs w:val="21"/>
+        </w:rPr>
+        <w:t>$asalsurat</w:t>
+      </w:r>
+      <w:r>
+        <w:rPr>
+          <w:rFonts w:ascii="Consolas" w:hAnsi="Consolas"/>
+          <w:color w:val="ABB2BF"/>
+          <w:sz w:val="21"/>
+          <w:szCs w:val="21"/>
+        </w:rPr>
+        <w:t>,</w:t>
+      </w:r>
+    </w:p>
+    <w:p>
+      <w:pPr>
+        <w:shd w:val="clear" w:color="auto" w:fill="282C34"/>
+        <w:spacing w:line="285" w:lineRule="atLeast"/>
+        <w:rPr>
+          <w:rFonts w:ascii="Consolas" w:hAnsi="Consolas"/>
+          <w:color w:val="ABB2BF"/>
+          <w:sz w:val="21"/>
+          <w:szCs w:val="21"/>
+        </w:rPr>
+      </w:pPr>
+      <w:r>
+        <w:rPr>
+          <w:rFonts w:ascii="Consolas" w:hAnsi="Consolas"/>
+          <w:color w:val="ABB2BF"/>
+          <w:sz w:val="21"/>
+          <w:szCs w:val="21"/>
+        </w:rPr>
+        <w:lastRenderedPageBreak/>
+        <w:t>            </w:t>
+      </w:r>
+      <w:r>
+        <w:rPr>
+          <w:rFonts w:ascii="Consolas" w:hAnsi="Consolas"/>
+          <w:color w:val="89CA78"/>
+          <w:sz w:val="21"/>
+          <w:szCs w:val="21"/>
+        </w:rPr>
+        <w:t>'waktu_mulai'</w:t>
+      </w:r>
+      <w:r>
+        <w:rPr>
+          <w:rFonts w:ascii="Consolas" w:hAnsi="Consolas"/>
+          <w:color w:val="ABB2BF"/>
+          <w:sz w:val="21"/>
+          <w:szCs w:val="21"/>
+        </w:rPr>
+        <w:t> =&gt; </w:t>
+      </w:r>
+      <w:r>
+        <w:rPr>
+          <w:rFonts w:ascii="Consolas" w:hAnsi="Consolas"/>
+          <w:color w:val="EF596F"/>
+          <w:sz w:val="21"/>
+          <w:szCs w:val="21"/>
+        </w:rPr>
+        <w:t>$waktumulai</w:t>
+      </w:r>
+      <w:r>
+        <w:rPr>
+          <w:rFonts w:ascii="Consolas" w:hAnsi="Consolas"/>
+          <w:color w:val="ABB2BF"/>
+          <w:sz w:val="21"/>
+          <w:szCs w:val="21"/>
+        </w:rPr>
+        <w:t>,</w:t>
+      </w:r>
+    </w:p>
+    <w:p>
+      <w:pPr>
+        <w:shd w:val="clear" w:color="auto" w:fill="282C34"/>
+        <w:spacing w:line="285" w:lineRule="atLeast"/>
+        <w:rPr>
+          <w:rFonts w:ascii="Consolas" w:hAnsi="Consolas"/>
+          <w:color w:val="ABB2BF"/>
+          <w:sz w:val="21"/>
+          <w:szCs w:val="21"/>
+        </w:rPr>
+      </w:pPr>
+      <w:r>
+        <w:rPr>
+          <w:rFonts w:ascii="Consolas" w:hAnsi="Consolas"/>
+          <w:color w:val="ABB2BF"/>
+          <w:sz w:val="21"/>
+          <w:szCs w:val="21"/>
+        </w:rPr>
+        <w:t>            </w:t>
+      </w:r>
+      <w:r>
+        <w:rPr>
+          <w:rFonts w:ascii="Consolas" w:hAnsi="Consolas"/>
+          <w:color w:val="89CA78"/>
+          <w:sz w:val="21"/>
+          <w:szCs w:val="21"/>
+        </w:rPr>
+        <w:t>'waktu_selesai'</w:t>
+      </w:r>
+      <w:r>
+        <w:rPr>
+          <w:rFonts w:ascii="Consolas" w:hAnsi="Consolas"/>
+          <w:color w:val="ABB2BF"/>
+          <w:sz w:val="21"/>
+          <w:szCs w:val="21"/>
+        </w:rPr>
+        <w:t> =&gt; </w:t>
+      </w:r>
+      <w:r>
+        <w:rPr>
+          <w:rFonts w:ascii="Consolas" w:hAnsi="Consolas"/>
+          <w:color w:val="EF596F"/>
+          <w:sz w:val="21"/>
+          <w:szCs w:val="21"/>
+        </w:rPr>
+        <w:t>$waktuselesai</w:t>
+      </w:r>
+      <w:r>
+        <w:rPr>
+          <w:rFonts w:ascii="Consolas" w:hAnsi="Consolas"/>
+          <w:color w:val="ABB2BF"/>
+          <w:sz w:val="21"/>
+          <w:szCs w:val="21"/>
+        </w:rPr>
+        <w:t>,</w:t>
+      </w:r>
+    </w:p>
+    <w:p>
+      <w:pPr>
+        <w:shd w:val="clear" w:color="auto" w:fill="282C34"/>
+        <w:spacing w:line="285" w:lineRule="atLeast"/>
+        <w:rPr>
+          <w:rFonts w:ascii="Consolas" w:hAnsi="Consolas"/>
+          <w:color w:val="ABB2BF"/>
+          <w:sz w:val="21"/>
+          <w:szCs w:val="21"/>
+        </w:rPr>
+      </w:pPr>
+      <w:r>
+        <w:rPr>
+          <w:rFonts w:ascii="Consolas" w:hAnsi="Consolas"/>
+          <w:color w:val="ABB2BF"/>
+          <w:sz w:val="21"/>
+          <w:szCs w:val="21"/>
+        </w:rPr>
+        <w:t>            </w:t>
+      </w:r>
+      <w:r>
+        <w:rPr>
+          <w:rFonts w:ascii="Consolas" w:hAnsi="Consolas"/>
+          <w:color w:val="89CA78"/>
+          <w:sz w:val="21"/>
+          <w:szCs w:val="21"/>
+        </w:rPr>
+        <w:t>'tanggal'</w:t>
+      </w:r>
+      <w:r>
+        <w:rPr>
+          <w:rFonts w:ascii="Consolas" w:hAnsi="Consolas"/>
+          <w:color w:val="ABB2BF"/>
+          <w:sz w:val="21"/>
+          <w:szCs w:val="21"/>
+        </w:rPr>
+        <w:t> =&gt; </w:t>
+      </w:r>
+      <w:r>
+        <w:rPr>
+          <w:rFonts w:ascii="Consolas" w:hAnsi="Consolas"/>
+          <w:color w:val="EF596F"/>
+          <w:sz w:val="21"/>
+          <w:szCs w:val="21"/>
+        </w:rPr>
+        <w:t>$date</w:t>
+      </w:r>
+      <w:r>
+        <w:rPr>
+          <w:rFonts w:ascii="Consolas" w:hAnsi="Consolas"/>
+          <w:color w:val="ABB2BF"/>
+          <w:sz w:val="21"/>
+          <w:szCs w:val="21"/>
+        </w:rPr>
+        <w:t>,</w:t>
+      </w:r>
+    </w:p>
+    <w:p>
+      <w:pPr>
+        <w:shd w:val="clear" w:color="auto" w:fill="282C34"/>
+        <w:spacing w:line="285" w:lineRule="atLeast"/>
+        <w:rPr>
+          <w:rFonts w:ascii="Consolas" w:hAnsi="Consolas"/>
+          <w:color w:val="ABB2BF"/>
+          <w:sz w:val="21"/>
+          <w:szCs w:val="21"/>
+        </w:rPr>
+      </w:pPr>
+      <w:r>
+        <w:rPr>
+          <w:rFonts w:ascii="Consolas" w:hAnsi="Consolas"/>
+          <w:color w:val="ABB2BF"/>
+          <w:sz w:val="21"/>
+          <w:szCs w:val="21"/>
+        </w:rPr>
+        <w:t>        );</w:t>
+      </w:r>
+    </w:p>
+    <w:p>
+      <w:pPr>
+        <w:shd w:val="clear" w:color="auto" w:fill="282C34"/>
+        <w:spacing w:line="285" w:lineRule="atLeast"/>
+        <w:rPr>
+          <w:rFonts w:ascii="Consolas" w:hAnsi="Consolas"/>
+          <w:color w:val="ABB2BF"/>
+          <w:sz w:val="21"/>
+          <w:szCs w:val="21"/>
+        </w:rPr>
+      </w:pPr>
+      <w:r>
+        <w:rPr>
+          <w:rFonts w:ascii="Consolas" w:hAnsi="Consolas"/>
+          <w:color w:val="ABB2BF"/>
+          <w:sz w:val="21"/>
+          <w:szCs w:val="21"/>
+        </w:rPr>
+        <w:t>        </w:t>
+      </w:r>
+      <w:r>
+        <w:rPr>
+          <w:rFonts w:ascii="Consolas" w:hAnsi="Consolas"/>
+          <w:color w:val="E5C07B"/>
+          <w:sz w:val="21"/>
+          <w:szCs w:val="21"/>
+        </w:rPr>
+        <w:t>$this</w:t>
+      </w:r>
+      <w:r>
+        <w:rPr>
+          <w:rFonts w:ascii="Consolas" w:hAnsi="Consolas"/>
+          <w:color w:val="ABB2BF"/>
+          <w:sz w:val="21"/>
+          <w:szCs w:val="21"/>
+        </w:rPr>
+        <w:t>-&gt;</w:t>
+      </w:r>
+      <w:r>
+        <w:rPr>
+          <w:rFonts w:ascii="Consolas" w:hAnsi="Consolas"/>
+          <w:color w:val="EF596F"/>
+          <w:sz w:val="21"/>
+          <w:szCs w:val="21"/>
+        </w:rPr>
+        <w:t>db</w:t>
+      </w:r>
+      <w:r>
+        <w:rPr>
+          <w:rFonts w:ascii="Consolas" w:hAnsi="Consolas"/>
+          <w:color w:val="ABB2BF"/>
+          <w:sz w:val="21"/>
+          <w:szCs w:val="21"/>
+        </w:rPr>
+        <w:t>-&gt;</w:t>
+      </w:r>
+      <w:proofErr w:type="gramStart"/>
+      <w:r>
+        <w:rPr>
+          <w:rFonts w:ascii="Consolas" w:hAnsi="Consolas"/>
+          <w:color w:val="61AFEF"/>
+          <w:sz w:val="21"/>
+          <w:szCs w:val="21"/>
+        </w:rPr>
+        <w:t>where</w:t>
+      </w:r>
+      <w:r>
+        <w:rPr>
+          <w:rFonts w:ascii="Consolas" w:hAnsi="Consolas"/>
+          <w:color w:val="ABB2BF"/>
+          <w:sz w:val="21"/>
+          <w:szCs w:val="21"/>
+        </w:rPr>
+        <w:t>(</w:t>
+      </w:r>
+      <w:proofErr w:type="gramEnd"/>
+      <w:r>
+        <w:rPr>
+          <w:rFonts w:ascii="Consolas" w:hAnsi="Consolas"/>
+          <w:color w:val="89CA78"/>
+          <w:sz w:val="21"/>
+          <w:szCs w:val="21"/>
+        </w:rPr>
+        <w:t>'id_kegiatan'</w:t>
+      </w:r>
+      <w:r>
+        <w:rPr>
+          <w:rFonts w:ascii="Consolas" w:hAnsi="Consolas"/>
+          <w:color w:val="ABB2BF"/>
+          <w:sz w:val="21"/>
+          <w:szCs w:val="21"/>
+        </w:rPr>
+        <w:t>, </w:t>
+      </w:r>
+      <w:r>
+        <w:rPr>
+          <w:rFonts w:ascii="Consolas" w:hAnsi="Consolas"/>
+          <w:color w:val="EF596F"/>
+          <w:sz w:val="21"/>
+          <w:szCs w:val="21"/>
+        </w:rPr>
+        <w:t>$id</w:t>
+      </w:r>
+      <w:r>
+        <w:rPr>
+          <w:rFonts w:ascii="Consolas" w:hAnsi="Consolas"/>
+          <w:color w:val="ABB2BF"/>
+          <w:sz w:val="21"/>
+          <w:szCs w:val="21"/>
+        </w:rPr>
+        <w:t>);</w:t>
+      </w:r>
+    </w:p>
+    <w:p>
+      <w:pPr>
+        <w:shd w:val="clear" w:color="auto" w:fill="282C34"/>
+        <w:spacing w:line="285" w:lineRule="atLeast"/>
+        <w:rPr>
+          <w:rFonts w:ascii="Consolas" w:hAnsi="Consolas"/>
+          <w:color w:val="ABB2BF"/>
+          <w:sz w:val="21"/>
+          <w:szCs w:val="21"/>
+        </w:rPr>
+      </w:pPr>
+      <w:r>
+        <w:rPr>
+          <w:rFonts w:ascii="Consolas" w:hAnsi="Consolas"/>
+          <w:color w:val="ABB2BF"/>
+          <w:sz w:val="21"/>
+          <w:szCs w:val="21"/>
+        </w:rPr>
+        <w:t>        </w:t>
+      </w:r>
+      <w:r>
+        <w:rPr>
+          <w:rFonts w:ascii="Consolas" w:hAnsi="Consolas"/>
+          <w:color w:val="D55FDE"/>
+          <w:sz w:val="21"/>
+          <w:szCs w:val="21"/>
+        </w:rPr>
+        <w:t>return</w:t>
+      </w:r>
+      <w:r>
+        <w:rPr>
+          <w:rFonts w:ascii="Consolas" w:hAnsi="Consolas"/>
+          <w:color w:val="ABB2BF"/>
+          <w:sz w:val="21"/>
+          <w:szCs w:val="21"/>
+        </w:rPr>
+        <w:t> </w:t>
+      </w:r>
+      <w:r>
+        <w:rPr>
+          <w:rFonts w:ascii="Consolas" w:hAnsi="Consolas"/>
+          <w:color w:val="E5C07B"/>
+          <w:sz w:val="21"/>
+          <w:szCs w:val="21"/>
+        </w:rPr>
+        <w:t>$this</w:t>
+      </w:r>
+      <w:r>
+        <w:rPr>
+          <w:rFonts w:ascii="Consolas" w:hAnsi="Consolas"/>
+          <w:color w:val="ABB2BF"/>
+          <w:sz w:val="21"/>
+          <w:szCs w:val="21"/>
+        </w:rPr>
+        <w:t>-&gt;</w:t>
+      </w:r>
+      <w:r>
+        <w:rPr>
+          <w:rFonts w:ascii="Consolas" w:hAnsi="Consolas"/>
+          <w:color w:val="EF596F"/>
+          <w:sz w:val="21"/>
+          <w:szCs w:val="21"/>
+        </w:rPr>
+        <w:t>db</w:t>
+      </w:r>
+      <w:r>
+        <w:rPr>
+          <w:rFonts w:ascii="Consolas" w:hAnsi="Consolas"/>
+          <w:color w:val="ABB2BF"/>
+          <w:sz w:val="21"/>
+          <w:szCs w:val="21"/>
+        </w:rPr>
+        <w:t>-&gt;</w:t>
+      </w:r>
+      <w:proofErr w:type="gramStart"/>
+      <w:r>
+        <w:rPr>
+          <w:rFonts w:ascii="Consolas" w:hAnsi="Consolas"/>
+          <w:color w:val="61AFEF"/>
+          <w:sz w:val="21"/>
+          <w:szCs w:val="21"/>
+        </w:rPr>
+        <w:t>update</w:t>
+      </w:r>
+      <w:r>
+        <w:rPr>
+          <w:rFonts w:ascii="Consolas" w:hAnsi="Consolas"/>
+          <w:color w:val="ABB2BF"/>
+          <w:sz w:val="21"/>
+          <w:szCs w:val="21"/>
+        </w:rPr>
+        <w:t>(</w:t>
+      </w:r>
+      <w:proofErr w:type="gramEnd"/>
+      <w:r>
+        <w:rPr>
+          <w:rFonts w:ascii="Consolas" w:hAnsi="Consolas"/>
+          <w:color w:val="89CA78"/>
+          <w:sz w:val="21"/>
+          <w:szCs w:val="21"/>
+        </w:rPr>
+        <w:t>'t_kegiatan'</w:t>
+      </w:r>
+      <w:r>
+        <w:rPr>
+          <w:rFonts w:ascii="Consolas" w:hAnsi="Consolas"/>
+          <w:color w:val="ABB2BF"/>
+          <w:sz w:val="21"/>
+          <w:szCs w:val="21"/>
+        </w:rPr>
+        <w:t>, </w:t>
+      </w:r>
+      <w:r>
+        <w:rPr>
+          <w:rFonts w:ascii="Consolas" w:hAnsi="Consolas"/>
+          <w:color w:val="EF596F"/>
+          <w:sz w:val="21"/>
+          <w:szCs w:val="21"/>
+        </w:rPr>
+        <w:t>$data</w:t>
+      </w:r>
+      <w:r>
+        <w:rPr>
+          <w:rFonts w:ascii="Consolas" w:hAnsi="Consolas"/>
+          <w:color w:val="ABB2BF"/>
+          <w:sz w:val="21"/>
+          <w:szCs w:val="21"/>
+        </w:rPr>
+        <w:t>);;</w:t>
+      </w:r>
+    </w:p>
+    <w:p>
+      <w:pPr>
+        <w:shd w:val="clear" w:color="auto" w:fill="282C34"/>
+        <w:spacing w:line="285" w:lineRule="atLeast"/>
+        <w:rPr>
+          <w:rFonts w:ascii="Consolas" w:hAnsi="Consolas"/>
+          <w:color w:val="ABB2BF"/>
+          <w:sz w:val="21"/>
+          <w:szCs w:val="21"/>
+        </w:rPr>
+      </w:pPr>
+      <w:r>
+        <w:rPr>
+          <w:rFonts w:ascii="Consolas" w:hAnsi="Consolas"/>
+          <w:color w:val="ABB2BF"/>
+          <w:sz w:val="21"/>
+          <w:szCs w:val="21"/>
+        </w:rPr>
+        <w:t>    }</w:t>
+      </w:r>
+    </w:p>
+    <w:p>
+      <w:pPr>
+        <w:ind w:left="567"/>
+        <w:rPr>
+          <w:sz w:val="24"/>
+        </w:rPr>
+      </w:pPr>
+    </w:p>
+    <w:p>
+      <w:pPr>
+        <w:ind w:left="567"/>
+        <w:rPr>
+          <w:sz w:val="24"/>
+        </w:rPr>
+      </w:pPr>
+      <w:proofErr w:type="gramStart"/>
+      <w:r>
+        <w:rPr>
+          <w:sz w:val="24"/>
+        </w:rPr>
+        <w:t>Query :</w:t>
+      </w:r>
+      <w:proofErr w:type="gramEnd"/>
+      <w:r>
+        <w:rPr>
+          <w:sz w:val="24"/>
+        </w:rPr>
+        <w:t xml:space="preserve"> Hapus Kegiatan</w:t>
+      </w:r>
+    </w:p>
+    <w:p>
+      <w:pPr>
+        <w:ind w:left="567"/>
+        <w:rPr>
+          <w:sz w:val="24"/>
+        </w:rPr>
+      </w:pPr>
+    </w:p>
+    <w:p>
+      <w:pPr>
+        <w:shd w:val="clear" w:color="auto" w:fill="282C34"/>
+        <w:spacing w:line="285" w:lineRule="atLeast"/>
+        <w:rPr>
+          <w:rFonts w:ascii="Consolas" w:hAnsi="Consolas"/>
+          <w:color w:val="ABB2BF"/>
+          <w:sz w:val="21"/>
+          <w:szCs w:val="21"/>
+        </w:rPr>
+      </w:pPr>
+      <w:r>
+        <w:rPr>
+          <w:rFonts w:ascii="Consolas" w:hAnsi="Consolas"/>
+          <w:color w:val="D55FDE"/>
+          <w:sz w:val="21"/>
+          <w:szCs w:val="21"/>
+        </w:rPr>
+        <w:t>function</w:t>
+      </w:r>
+      <w:r>
+        <w:rPr>
+          <w:rFonts w:ascii="Consolas" w:hAnsi="Consolas"/>
+          <w:color w:val="ABB2BF"/>
+          <w:sz w:val="21"/>
+          <w:szCs w:val="21"/>
+        </w:rPr>
+        <w:t> </w:t>
+      </w:r>
+      <w:r>
+        <w:rPr>
+          <w:rFonts w:ascii="Consolas" w:hAnsi="Consolas"/>
+          <w:color w:val="61AFEF"/>
+          <w:sz w:val="21"/>
+          <w:szCs w:val="21"/>
+        </w:rPr>
+        <w:t>hapusDataKegiatan</w:t>
+      </w:r>
+      <w:r>
+        <w:rPr>
+          <w:rFonts w:ascii="Consolas" w:hAnsi="Consolas"/>
+          <w:color w:val="ABB2BF"/>
+          <w:sz w:val="21"/>
+          <w:szCs w:val="21"/>
+        </w:rPr>
+        <w:t>(</w:t>
+      </w:r>
+      <w:r>
+        <w:rPr>
+          <w:rFonts w:ascii="Consolas" w:hAnsi="Consolas"/>
+          <w:color w:val="EF596F"/>
+          <w:sz w:val="21"/>
+          <w:szCs w:val="21"/>
+        </w:rPr>
+        <w:t>$</w:t>
+      </w:r>
+      <w:proofErr w:type="gramStart"/>
+      <w:r>
+        <w:rPr>
+          <w:rFonts w:ascii="Consolas" w:hAnsi="Consolas"/>
+          <w:color w:val="EF596F"/>
+          <w:sz w:val="21"/>
+          <w:szCs w:val="21"/>
+        </w:rPr>
+        <w:t>id</w:t>
+      </w:r>
+      <w:r>
+        <w:rPr>
+          <w:rFonts w:ascii="Consolas" w:hAnsi="Consolas"/>
+          <w:color w:val="ABB2BF"/>
+          <w:sz w:val="21"/>
+          <w:szCs w:val="21"/>
+        </w:rPr>
+        <w:t>){</w:t>
+      </w:r>
+      <w:proofErr w:type="gramEnd"/>
+    </w:p>
+    <w:p>
+      <w:pPr>
+        <w:shd w:val="clear" w:color="auto" w:fill="282C34"/>
+        <w:spacing w:line="285" w:lineRule="atLeast"/>
+        <w:rPr>
+          <w:rFonts w:ascii="Consolas" w:hAnsi="Consolas"/>
+          <w:color w:val="ABB2BF"/>
+          <w:sz w:val="21"/>
+          <w:szCs w:val="21"/>
+        </w:rPr>
+      </w:pPr>
+      <w:r>
+        <w:rPr>
+          <w:rFonts w:ascii="Consolas" w:hAnsi="Consolas"/>
+          <w:color w:val="ABB2BF"/>
+          <w:sz w:val="21"/>
+          <w:szCs w:val="21"/>
+        </w:rPr>
+        <w:t>        </w:t>
+      </w:r>
+      <w:r>
+        <w:rPr>
+          <w:rFonts w:ascii="Consolas" w:hAnsi="Consolas"/>
+          <w:color w:val="E5C07B"/>
+          <w:sz w:val="21"/>
+          <w:szCs w:val="21"/>
+        </w:rPr>
+        <w:t>$this</w:t>
+      </w:r>
+      <w:r>
+        <w:rPr>
+          <w:rFonts w:ascii="Consolas" w:hAnsi="Consolas"/>
+          <w:color w:val="ABB2BF"/>
+          <w:sz w:val="21"/>
+          <w:szCs w:val="21"/>
+        </w:rPr>
+        <w:t>-&gt;</w:t>
+      </w:r>
+      <w:r>
+        <w:rPr>
+          <w:rFonts w:ascii="Consolas" w:hAnsi="Consolas"/>
+          <w:color w:val="EF596F"/>
+          <w:sz w:val="21"/>
+          <w:szCs w:val="21"/>
+        </w:rPr>
+        <w:t>db</w:t>
+      </w:r>
+      <w:r>
+        <w:rPr>
+          <w:rFonts w:ascii="Consolas" w:hAnsi="Consolas"/>
+          <w:color w:val="ABB2BF"/>
+          <w:sz w:val="21"/>
+          <w:szCs w:val="21"/>
+        </w:rPr>
+        <w:t>-&gt;</w:t>
+      </w:r>
+      <w:r>
+        <w:rPr>
+          <w:rFonts w:ascii="Consolas" w:hAnsi="Consolas"/>
+          <w:color w:val="61AFEF"/>
+          <w:sz w:val="21"/>
+          <w:szCs w:val="21"/>
+        </w:rPr>
+        <w:t>where</w:t>
+      </w:r>
+      <w:r>
+        <w:rPr>
+          <w:rFonts w:ascii="Consolas" w:hAnsi="Consolas"/>
+          <w:color w:val="ABB2BF"/>
+          <w:sz w:val="21"/>
+          <w:szCs w:val="21"/>
+        </w:rPr>
+        <w:t>(</w:t>
+      </w:r>
+      <w:r>
+        <w:rPr>
+          <w:rFonts w:ascii="Consolas" w:hAnsi="Consolas"/>
+          <w:color w:val="89CA78"/>
+          <w:sz w:val="21"/>
+          <w:szCs w:val="21"/>
+        </w:rPr>
+        <w:t>'id_kegiatan</w:t>
+      </w:r>
+      <w:proofErr w:type="gramStart"/>
+      <w:r>
+        <w:rPr>
+          <w:rFonts w:ascii="Consolas" w:hAnsi="Consolas"/>
+          <w:color w:val="89CA78"/>
+          <w:sz w:val="21"/>
+          <w:szCs w:val="21"/>
+        </w:rPr>
+        <w:t>'</w:t>
+      </w:r>
+      <w:r>
+        <w:rPr>
+          <w:rFonts w:ascii="Consolas" w:hAnsi="Consolas"/>
+          <w:color w:val="ABB2BF"/>
+          <w:sz w:val="21"/>
+          <w:szCs w:val="21"/>
+        </w:rPr>
+        <w:t>,</w:t>
+      </w:r>
+      <w:r>
+        <w:rPr>
+          <w:rFonts w:ascii="Consolas" w:hAnsi="Consolas"/>
+          <w:color w:val="EF596F"/>
+          <w:sz w:val="21"/>
+          <w:szCs w:val="21"/>
+        </w:rPr>
+        <w:t>$</w:t>
+      </w:r>
+      <w:proofErr w:type="gramEnd"/>
+      <w:r>
+        <w:rPr>
+          <w:rFonts w:ascii="Consolas" w:hAnsi="Consolas"/>
+          <w:color w:val="EF596F"/>
+          <w:sz w:val="21"/>
+          <w:szCs w:val="21"/>
+        </w:rPr>
+        <w:t>id</w:t>
+      </w:r>
+      <w:r>
+        <w:rPr>
+          <w:rFonts w:ascii="Consolas" w:hAnsi="Consolas"/>
+          <w:color w:val="ABB2BF"/>
+          <w:sz w:val="21"/>
+          <w:szCs w:val="21"/>
+        </w:rPr>
+        <w:t>);</w:t>
+      </w:r>
+    </w:p>
+    <w:p>
+      <w:pPr>
+        <w:shd w:val="clear" w:color="auto" w:fill="282C34"/>
+        <w:spacing w:line="285" w:lineRule="atLeast"/>
+        <w:rPr>
+          <w:rFonts w:ascii="Consolas" w:hAnsi="Consolas"/>
+          <w:color w:val="ABB2BF"/>
+          <w:sz w:val="21"/>
+          <w:szCs w:val="21"/>
+        </w:rPr>
+      </w:pPr>
+      <w:r>
+        <w:rPr>
+          <w:rFonts w:ascii="Consolas" w:hAnsi="Consolas"/>
+          <w:color w:val="ABB2BF"/>
+          <w:sz w:val="21"/>
+          <w:szCs w:val="21"/>
+        </w:rPr>
+        <w:t>        </w:t>
+      </w:r>
+      <w:r>
+        <w:rPr>
+          <w:rFonts w:ascii="Consolas" w:hAnsi="Consolas"/>
+          <w:color w:val="EF596F"/>
+          <w:sz w:val="21"/>
+          <w:szCs w:val="21"/>
+        </w:rPr>
+        <w:t>$query</w:t>
+      </w:r>
+      <w:r>
+        <w:rPr>
+          <w:rFonts w:ascii="Consolas" w:hAnsi="Consolas"/>
+          <w:color w:val="ABB2BF"/>
+          <w:sz w:val="21"/>
+          <w:szCs w:val="21"/>
+        </w:rPr>
+        <w:t> </w:t>
+      </w:r>
+      <w:r>
+        <w:rPr>
+          <w:rFonts w:ascii="Consolas" w:hAnsi="Consolas"/>
+          <w:color w:val="2BBAC5"/>
+          <w:sz w:val="21"/>
+          <w:szCs w:val="21"/>
+        </w:rPr>
+        <w:t>=</w:t>
+      </w:r>
+      <w:r>
+        <w:rPr>
+          <w:rFonts w:ascii="Consolas" w:hAnsi="Consolas"/>
+          <w:color w:val="ABB2BF"/>
+          <w:sz w:val="21"/>
+          <w:szCs w:val="21"/>
+        </w:rPr>
+        <w:t> </w:t>
+      </w:r>
+      <w:r>
+        <w:rPr>
+          <w:rFonts w:ascii="Consolas" w:hAnsi="Consolas"/>
+          <w:color w:val="E5C07B"/>
+          <w:sz w:val="21"/>
+          <w:szCs w:val="21"/>
+        </w:rPr>
+        <w:t>$this</w:t>
+      </w:r>
+      <w:r>
+        <w:rPr>
+          <w:rFonts w:ascii="Consolas" w:hAnsi="Consolas"/>
+          <w:color w:val="ABB2BF"/>
+          <w:sz w:val="21"/>
+          <w:szCs w:val="21"/>
+        </w:rPr>
+        <w:t>-&gt;</w:t>
+      </w:r>
+      <w:r>
+        <w:rPr>
+          <w:rFonts w:ascii="Consolas" w:hAnsi="Consolas"/>
+          <w:color w:val="EF596F"/>
+          <w:sz w:val="21"/>
+          <w:szCs w:val="21"/>
+        </w:rPr>
+        <w:t>db</w:t>
+      </w:r>
+      <w:r>
+        <w:rPr>
+          <w:rFonts w:ascii="Consolas" w:hAnsi="Consolas"/>
+          <w:color w:val="ABB2BF"/>
+          <w:sz w:val="21"/>
+          <w:szCs w:val="21"/>
+        </w:rPr>
+        <w:t>-&gt;</w:t>
+      </w:r>
+      <w:r>
+        <w:rPr>
+          <w:rFonts w:ascii="Consolas" w:hAnsi="Consolas"/>
+          <w:color w:val="61AFEF"/>
+          <w:sz w:val="21"/>
+          <w:szCs w:val="21"/>
+        </w:rPr>
+        <w:t>delete</w:t>
+      </w:r>
+      <w:r>
+        <w:rPr>
+          <w:rFonts w:ascii="Consolas" w:hAnsi="Consolas"/>
+          <w:color w:val="ABB2BF"/>
+          <w:sz w:val="21"/>
+          <w:szCs w:val="21"/>
+        </w:rPr>
+        <w:t>(</w:t>
+      </w:r>
+      <w:r>
+        <w:rPr>
+          <w:rFonts w:ascii="Consolas" w:hAnsi="Consolas"/>
+          <w:color w:val="89CA78"/>
+          <w:sz w:val="21"/>
+          <w:szCs w:val="21"/>
+        </w:rPr>
+        <w:t>'t_kegiatan'</w:t>
+      </w:r>
+      <w:r>
+        <w:rPr>
+          <w:rFonts w:ascii="Consolas" w:hAnsi="Consolas"/>
+          <w:color w:val="ABB2BF"/>
+          <w:sz w:val="21"/>
+          <w:szCs w:val="21"/>
+        </w:rPr>
+        <w:t>);</w:t>
+      </w:r>
+    </w:p>
+    <w:p>
+      <w:pPr>
+        <w:shd w:val="clear" w:color="auto" w:fill="282C34"/>
+        <w:spacing w:line="285" w:lineRule="atLeast"/>
+        <w:rPr>
+          <w:rFonts w:ascii="Consolas" w:hAnsi="Consolas"/>
+          <w:color w:val="ABB2BF"/>
+          <w:sz w:val="21"/>
+          <w:szCs w:val="21"/>
+        </w:rPr>
+      </w:pPr>
+      <w:r>
+        <w:rPr>
+          <w:rFonts w:ascii="Consolas" w:hAnsi="Consolas"/>
+          <w:color w:val="ABB2BF"/>
+          <w:sz w:val="21"/>
+          <w:szCs w:val="21"/>
+        </w:rPr>
+        <w:t>        </w:t>
+      </w:r>
+      <w:r>
+        <w:rPr>
+          <w:rFonts w:ascii="Consolas" w:hAnsi="Consolas"/>
+          <w:color w:val="D55FDE"/>
+          <w:sz w:val="21"/>
+          <w:szCs w:val="21"/>
+        </w:rPr>
+        <w:t>return</w:t>
+      </w:r>
+      <w:r>
+        <w:rPr>
+          <w:rFonts w:ascii="Consolas" w:hAnsi="Consolas"/>
+          <w:color w:val="ABB2BF"/>
+          <w:sz w:val="21"/>
+          <w:szCs w:val="21"/>
+        </w:rPr>
+        <w:t> </w:t>
+      </w:r>
+      <w:r>
+        <w:rPr>
+          <w:rFonts w:ascii="Consolas" w:hAnsi="Consolas"/>
+          <w:color w:val="EF596F"/>
+          <w:sz w:val="21"/>
+          <w:szCs w:val="21"/>
+        </w:rPr>
+        <w:t>$query</w:t>
+      </w:r>
+      <w:r>
+        <w:rPr>
+          <w:rFonts w:ascii="Consolas" w:hAnsi="Consolas"/>
+          <w:color w:val="ABB2BF"/>
+          <w:sz w:val="21"/>
+          <w:szCs w:val="21"/>
+        </w:rPr>
+        <w:t>;</w:t>
+      </w:r>
+    </w:p>
+    <w:p>
+      <w:pPr>
+        <w:shd w:val="clear" w:color="auto" w:fill="282C34"/>
+        <w:spacing w:line="285" w:lineRule="atLeast"/>
+        <w:rPr>
+          <w:rFonts w:ascii="Consolas" w:hAnsi="Consolas"/>
+          <w:color w:val="ABB2BF"/>
+          <w:sz w:val="21"/>
+          <w:szCs w:val="21"/>
+        </w:rPr>
+      </w:pPr>
+      <w:r>
+        <w:rPr>
+          <w:rFonts w:ascii="Consolas" w:hAnsi="Consolas"/>
+          <w:color w:val="ABB2BF"/>
+          <w:sz w:val="21"/>
+          <w:szCs w:val="21"/>
+        </w:rPr>
+        <w:t>    }</w:t>
+      </w:r>
+    </w:p>
+    <w:p>
+      <w:pPr>
+        <w:ind w:left="567"/>
+        <w:rPr>
+          <w:sz w:val="24"/>
+        </w:rPr>
+      </w:pPr>
     </w:p>
     <w:p/>
     <w:sectPr>

</xml_diff>

<commit_message>
lanjut bab 3 perancangan data
</commit_message>
<xml_diff>
--- a/UNIKOM_260_265_10. BAB III Pembahasan.docx
+++ b/UNIKOM_260_265_10. BAB III Pembahasan.docx
@@ -49575,8 +49575,6 @@
           <w:sz w:val="24"/>
         </w:rPr>
       </w:pPr>
-      <w:bookmarkStart w:id="62" w:name="_GoBack"/>
-      <w:bookmarkEnd w:id="62"/>
       <w:proofErr w:type="gramStart"/>
       <w:r>
         <w:rPr>
@@ -51751,6 +51749,248 @@
         </w:rPr>
       </w:pPr>
     </w:p>
+    <w:p>
+      <w:pPr>
+        <w:pStyle w:val="Heading2"/>
+        <w:numPr>
+          <w:ilvl w:val="0"/>
+          <w:numId w:val="0"/>
+        </w:numPr>
+        <w:ind w:left="576" w:hanging="576"/>
+        <w:rPr>
+          <w:lang w:val="id-ID"/>
+        </w:rPr>
+      </w:pPr>
+      <w:bookmarkStart w:id="62" w:name="_Toc24686869"/>
+      <w:r>
+        <w:rPr>
+          <w:lang w:val="id-ID"/>
+        </w:rPr>
+        <w:t>Perancangan Data</w:t>
+      </w:r>
+      <w:bookmarkEnd w:id="62"/>
+    </w:p>
+    <w:p>
+      <w:pPr>
+        <w:ind w:left="567"/>
+        <w:rPr>
+          <w:lang w:val="id-ID"/>
+        </w:rPr>
+      </w:pPr>
+      <w:r>
+        <w:rPr>
+          <w:lang w:val="id-ID"/>
+        </w:rPr>
+        <w:t>Berikut ini merupakan tabel perancangan data :</w:t>
+      </w:r>
+    </w:p>
+    <w:p>
+      <w:pPr>
+        <w:ind w:left="567"/>
+        <w:rPr>
+          <w:lang w:val="id-ID"/>
+        </w:rPr>
+      </w:pPr>
+    </w:p>
+    <w:p>
+      <w:pPr>
+        <w:ind w:left="567"/>
+      </w:pPr>
+      <w:r>
+        <w:rPr>
+          <w:noProof/>
+          <w:lang w:val="id-ID"/>
+        </w:rPr>
+        <w:drawing>
+          <wp:anchor distT="0" distB="0" distL="114300" distR="114300" simplePos="0" relativeHeight="251659264" behindDoc="1" locked="0" layoutInCell="1" allowOverlap="1" wp14:anchorId="6333A740" wp14:editId="4FA43EDB">
+            <wp:simplePos x="0" y="0"/>
+            <wp:positionH relativeFrom="column">
+              <wp:posOffset>-232775</wp:posOffset>
+            </wp:positionH>
+            <wp:positionV relativeFrom="paragraph">
+              <wp:posOffset>144487</wp:posOffset>
+            </wp:positionV>
+            <wp:extent cx="5635648" cy="1899138"/>
+            <wp:effectExtent l="0" t="0" r="3175" b="6350"/>
+            <wp:wrapNone/>
+            <wp:docPr id="4" name="Picture 4"/>
+            <wp:cNvGraphicFramePr>
+              <a:graphicFrameLocks xmlns:a="http://schemas.openxmlformats.org/drawingml/2006/main" noChangeAspect="1"/>
+            </wp:cNvGraphicFramePr>
+            <a:graphic xmlns:a="http://schemas.openxmlformats.org/drawingml/2006/main">
+              <a:graphicData uri="http://schemas.openxmlformats.org/drawingml/2006/picture">
+                <pic:pic xmlns:pic="http://schemas.openxmlformats.org/drawingml/2006/picture">
+                  <pic:nvPicPr>
+                    <pic:cNvPr id="4" name="user.PNG"/>
+                    <pic:cNvPicPr/>
+                  </pic:nvPicPr>
+                  <pic:blipFill>
+                    <a:blip r:embed="rId10">
+                      <a:extLst>
+                        <a:ext uri="{28A0092B-C50C-407E-A947-70E740481C1C}">
+                          <a14:useLocalDpi xmlns:a14="http://schemas.microsoft.com/office/drawing/2010/main" val="0"/>
+                        </a:ext>
+                      </a:extLst>
+                    </a:blip>
+                    <a:stretch>
+                      <a:fillRect/>
+                    </a:stretch>
+                  </pic:blipFill>
+                  <pic:spPr>
+                    <a:xfrm>
+                      <a:off x="0" y="0"/>
+                      <a:ext cx="5699940" cy="1920804"/>
+                    </a:xfrm>
+                    <a:prstGeom prst="rect">
+                      <a:avLst/>
+                    </a:prstGeom>
+                  </pic:spPr>
+                </pic:pic>
+              </a:graphicData>
+            </a:graphic>
+            <wp14:sizeRelH relativeFrom="page">
+              <wp14:pctWidth>0</wp14:pctWidth>
+            </wp14:sizeRelH>
+            <wp14:sizeRelV relativeFrom="page">
+              <wp14:pctHeight>0</wp14:pctHeight>
+            </wp14:sizeRelV>
+          </wp:anchor>
+        </w:drawing>
+      </w:r>
+      <w:r>
+        <w:t>Tabel User</w:t>
+      </w:r>
+    </w:p>
+    <w:p>
+      <w:pPr>
+        <w:ind w:left="567"/>
+      </w:pPr>
+    </w:p>
+    <w:p>
+      <w:pPr>
+        <w:ind w:left="567"/>
+        <w:rPr>
+          <w:lang w:val="id-ID"/>
+        </w:rPr>
+      </w:pPr>
+    </w:p>
+    <w:p>
+      <w:pPr>
+        <w:rPr>
+          <w:lang w:val="id-ID"/>
+        </w:rPr>
+      </w:pPr>
+    </w:p>
+    <w:p>
+      <w:pPr>
+        <w:rPr>
+          <w:lang w:val="id-ID"/>
+        </w:rPr>
+      </w:pPr>
+    </w:p>
+    <w:p>
+      <w:pPr>
+        <w:rPr>
+          <w:lang w:val="id-ID"/>
+        </w:rPr>
+      </w:pPr>
+    </w:p>
+    <w:p>
+      <w:pPr>
+        <w:rPr>
+          <w:lang w:val="id-ID"/>
+        </w:rPr>
+      </w:pPr>
+    </w:p>
+    <w:p>
+      <w:pPr>
+        <w:rPr>
+          <w:lang w:val="id-ID"/>
+        </w:rPr>
+      </w:pPr>
+    </w:p>
+    <w:p>
+      <w:pPr>
+        <w:rPr>
+          <w:lang w:val="id-ID"/>
+        </w:rPr>
+      </w:pPr>
+      <w:bookmarkStart w:id="63" w:name="_GoBack"/>
+      <w:bookmarkEnd w:id="63"/>
+    </w:p>
+    <w:p>
+      <w:pPr>
+        <w:rPr>
+          <w:lang w:val="id-ID"/>
+        </w:rPr>
+      </w:pPr>
+    </w:p>
+    <w:p>
+      <w:r>
+        <w:rPr>
+          <w:noProof/>
+        </w:rPr>
+        <w:drawing>
+          <wp:anchor distT="0" distB="0" distL="114300" distR="114300" simplePos="0" relativeHeight="251660288" behindDoc="1" locked="0" layoutInCell="1" allowOverlap="1" wp14:anchorId="6B0C3405" wp14:editId="4E348333">
+            <wp:simplePos x="0" y="0"/>
+            <wp:positionH relativeFrom="column">
+              <wp:posOffset>-174088</wp:posOffset>
+            </wp:positionH>
+            <wp:positionV relativeFrom="paragraph">
+              <wp:posOffset>149029</wp:posOffset>
+            </wp:positionV>
+            <wp:extent cx="5441950" cy="1749669"/>
+            <wp:effectExtent l="0" t="0" r="6350" b="3175"/>
+            <wp:wrapNone/>
+            <wp:docPr id="5" name="Picture 5"/>
+            <wp:cNvGraphicFramePr>
+              <a:graphicFrameLocks xmlns:a="http://schemas.openxmlformats.org/drawingml/2006/main" noChangeAspect="1"/>
+            </wp:cNvGraphicFramePr>
+            <a:graphic xmlns:a="http://schemas.openxmlformats.org/drawingml/2006/main">
+              <a:graphicData uri="http://schemas.openxmlformats.org/drawingml/2006/picture">
+                <pic:pic xmlns:pic="http://schemas.openxmlformats.org/drawingml/2006/picture">
+                  <pic:nvPicPr>
+                    <pic:cNvPr id="5" name="kegiatan.PNG"/>
+                    <pic:cNvPicPr/>
+                  </pic:nvPicPr>
+                  <pic:blipFill>
+                    <a:blip r:embed="rId11">
+                      <a:extLst>
+                        <a:ext uri="{28A0092B-C50C-407E-A947-70E740481C1C}">
+                          <a14:useLocalDpi xmlns:a14="http://schemas.microsoft.com/office/drawing/2010/main" val="0"/>
+                        </a:ext>
+                      </a:extLst>
+                    </a:blip>
+                    <a:stretch>
+                      <a:fillRect/>
+                    </a:stretch>
+                  </pic:blipFill>
+                  <pic:spPr>
+                    <a:xfrm>
+                      <a:off x="0" y="0"/>
+                      <a:ext cx="5488598" cy="1764667"/>
+                    </a:xfrm>
+                    <a:prstGeom prst="rect">
+                      <a:avLst/>
+                    </a:prstGeom>
+                  </pic:spPr>
+                </pic:pic>
+              </a:graphicData>
+            </a:graphic>
+            <wp14:sizeRelH relativeFrom="page">
+              <wp14:pctWidth>0</wp14:pctWidth>
+            </wp14:sizeRelH>
+            <wp14:sizeRelV relativeFrom="page">
+              <wp14:pctHeight>0</wp14:pctHeight>
+            </wp14:sizeRelV>
+          </wp:anchor>
+        </w:drawing>
+      </w:r>
+      <w:r>
+        <w:t xml:space="preserve">            Tabel Kegiatan</w:t>
+      </w:r>
+    </w:p>
+    <w:p/>
     <w:p/>
     <w:sectPr>
       <w:pgSz w:w="12240" w:h="15840"/>

</xml_diff>